<commit_message>
Fazit reingebracht und 1000 neue Bilder
</commit_message>
<xml_diff>
--- a/Von CD und DVD zu iTunes und Netflix.docx
+++ b/Von CD und DVD zu iTunes und Netflix.docx
@@ -138,7 +138,7 @@
             <v:path o:extrusionok="f" gradientshapeok="t" o:connecttype="rect"/>
             <o:lock v:ext="edit" aspectratio="t"/>
           </v:shapetype>
-          <v:shape id="_x0000_i1050" type="#_x0000_t75" style="width:429.75pt;height:254.25pt">
+          <v:shape id="_x0000_i1025" type="#_x0000_t75" style="width:429.75pt;height:254.25pt">
             <v:imagedata r:id="rId8" o:title="Umfrage StreamingDienstNutzungachAlter2"/>
           </v:shape>
         </w:pict>
@@ -158,7 +158,7 @@
           <w:sz w:val="28"/>
         </w:rPr>
         <w:pict>
-          <v:shape id="_x0000_i1049" type="#_x0000_t75" style="width:429.75pt;height:231.75pt">
+          <v:shape id="_x0000_i1026" type="#_x0000_t75" style="width:429.75pt;height:231.75pt">
             <v:imagedata r:id="rId9" o:title="Umfrage StreamingDienstNutzung"/>
           </v:shape>
         </w:pict>
@@ -224,14 +224,14 @@
       </w:pPr>
       <w:r>
         <w:pict>
-          <v:shape id="_x0000_i1032" type="#_x0000_t75" style="width:371.25pt;height:240pt">
+          <v:shape id="_x0000_i1027" type="#_x0000_t75" style="width:371.25pt;height:240pt">
             <v:imagedata r:id="rId10" o:title="StreamingMusikEndgerät"/>
           </v:shape>
         </w:pict>
       </w:r>
       <w:r>
         <w:pict>
-          <v:shape id="_x0000_i1036" type="#_x0000_t75" style="width:372pt;height:241.5pt">
+          <v:shape id="_x0000_i1028" type="#_x0000_t75" style="width:372pt;height:241.5pt">
             <v:imagedata r:id="rId11" o:title="StreamingEndgerät"/>
           </v:shape>
         </w:pict>
@@ -390,59 +390,23 @@
           <w:sz w:val="28"/>
           <w:szCs w:val="28"/>
         </w:rPr>
-        <w:t xml:space="preserve">YouTube (Video-Streaming) und </w:t>
-      </w:r>
-      <w:proofErr w:type="spellStart"/>
-      <w:r>
-        <w:rPr>
-          <w:rFonts w:cstheme="minorHAnsi"/>
-          <w:sz w:val="28"/>
-          <w:szCs w:val="28"/>
-        </w:rPr>
-        <w:t>Spotify</w:t>
-      </w:r>
-      <w:proofErr w:type="spellEnd"/>
-      <w:r>
-        <w:rPr>
-          <w:rFonts w:cstheme="minorHAnsi"/>
-          <w:sz w:val="28"/>
-          <w:szCs w:val="28"/>
-        </w:rPr>
-        <w:t xml:space="preserve"> (Musik-Strea</w:t>
-      </w:r>
-      <w:r>
-        <w:rPr>
-          <w:rFonts w:cstheme="minorHAnsi"/>
-          <w:sz w:val="28"/>
-          <w:szCs w:val="28"/>
-        </w:rPr>
-        <w:t xml:space="preserve">ming) sind die beliebtesten </w:t>
-      </w:r>
-      <w:proofErr w:type="spellStart"/>
-      <w:r>
-        <w:rPr>
-          <w:rFonts w:cstheme="minorHAnsi"/>
-          <w:sz w:val="28"/>
-          <w:szCs w:val="28"/>
-        </w:rPr>
-        <w:t>Ang</w:t>
-      </w:r>
-      <w:r>
-        <w:rPr>
-          <w:rFonts w:cstheme="minorHAnsi"/>
-          <w:sz w:val="28"/>
-          <w:szCs w:val="28"/>
-        </w:rPr>
-        <w:t>bote</w:t>
-      </w:r>
-      <w:proofErr w:type="spellEnd"/>
-      <w:r>
-        <w:rPr>
-          <w:rFonts w:cstheme="minorHAnsi"/>
-          <w:sz w:val="28"/>
-          <w:szCs w:val="28"/>
-        </w:rPr>
-        <w:t>.</w:t>
+        <w:t>YouTube (Video-Streaming) und Spotify (Musik-Strea</w:t>
+      </w:r>
+      <w:r>
+        <w:rPr>
+          <w:rFonts w:cstheme="minorHAnsi"/>
+          <w:sz w:val="28"/>
+          <w:szCs w:val="28"/>
+        </w:rPr>
+        <w:t>ming) sind die beliebtesten Ang</w:t>
+      </w:r>
+      <w:r>
+        <w:rPr>
+          <w:rFonts w:cstheme="minorHAnsi"/>
+          <w:sz w:val="28"/>
+          <w:szCs w:val="28"/>
+        </w:rPr>
+        <w:t>bote.</w:t>
       </w:r>
       <w:r>
         <w:rPr>
@@ -451,7 +415,7 @@
           <w:szCs w:val="28"/>
         </w:rPr>
         <w:pict>
-          <v:shape id="_x0000_i1054" type="#_x0000_t75" style="width:453.75pt;height:306pt">
+          <v:shape id="_x0000_i1029" type="#_x0000_t75" style="width:453.75pt;height:306pt">
             <v:imagedata r:id="rId13" o:title="WelcheVideoStreamingDienste"/>
           </v:shape>
         </w:pict>
@@ -478,7 +442,7 @@
         </w:rPr>
         <w:lastRenderedPageBreak/>
         <w:pict>
-          <v:shape id="_x0000_i1053" type="#_x0000_t75" style="width:453pt;height:306.75pt">
+          <v:shape id="_x0000_i1030" type="#_x0000_t75" style="width:453pt;height:306.75pt">
             <v:imagedata r:id="rId14" o:title="WelcheMusikStreamingDienste"/>
           </v:shape>
         </w:pict>
@@ -616,29 +580,7 @@
           <w:szCs w:val="24"/>
           <w:shd w:val="clear" w:color="auto" w:fill="FFFFFF"/>
         </w:rPr>
-        <w:t xml:space="preserve">– das sind rund 50 Prozent weniger als vor fünf Jahren. Laut einer </w:t>
-      </w:r>
-      <w:proofErr w:type="spellStart"/>
-      <w:r>
-        <w:rPr>
-          <w:rFonts w:ascii="Times New Roman" w:hAnsi="Times New Roman" w:cs="Times New Roman"/>
-          <w:color w:val="666666"/>
-          <w:sz w:val="24"/>
-          <w:szCs w:val="24"/>
-          <w:shd w:val="clear" w:color="auto" w:fill="FFFFFF"/>
-        </w:rPr>
-        <w:t>Allensbach</w:t>
-      </w:r>
-      <w:proofErr w:type="spellEnd"/>
-      <w:r>
-        <w:rPr>
-          <w:rFonts w:ascii="Times New Roman" w:hAnsi="Times New Roman" w:cs="Times New Roman"/>
-          <w:color w:val="666666"/>
-          <w:sz w:val="24"/>
-          <w:szCs w:val="24"/>
-          <w:shd w:val="clear" w:color="auto" w:fill="FFFFFF"/>
-        </w:rPr>
-        <w:t>-Umfrage leihen sich mehr als 22,3 Millionen Menschen hierzulande DVDs oder Videofilme (Stand: 2015). Zu den neuen Standbeinen der Videobranche zählt der schnell wachsende</w:t>
+        <w:t>– das sind rund 50 Prozent weniger als vor fünf Jahren. Laut einer Allensbach-Umfrage leihen sich mehr als 22,3 Millionen Menschen hierzulande DVDs oder Videofilme (Stand: 2015). Zu den neuen Standbeinen der Videobranche zählt der schnell wachsende</w:t>
       </w:r>
       <w:r>
         <w:rPr>
@@ -669,29 +611,7 @@
           <w:szCs w:val="24"/>
           <w:shd w:val="clear" w:color="auto" w:fill="FFFFFF"/>
         </w:rPr>
-        <w:t xml:space="preserve">. Laut </w:t>
-      </w:r>
-      <w:proofErr w:type="spellStart"/>
-      <w:r>
-        <w:rPr>
-          <w:rFonts w:ascii="Times New Roman" w:hAnsi="Times New Roman" w:cs="Times New Roman"/>
-          <w:color w:val="666666"/>
-          <w:sz w:val="24"/>
-          <w:szCs w:val="24"/>
-          <w:shd w:val="clear" w:color="auto" w:fill="FFFFFF"/>
-        </w:rPr>
-        <w:t>Bitkom</w:t>
-      </w:r>
-      <w:proofErr w:type="spellEnd"/>
-      <w:r>
-        <w:rPr>
-          <w:rFonts w:ascii="Times New Roman" w:hAnsi="Times New Roman" w:cs="Times New Roman"/>
-          <w:color w:val="666666"/>
-          <w:sz w:val="24"/>
-          <w:szCs w:val="24"/>
-          <w:shd w:val="clear" w:color="auto" w:fill="FFFFFF"/>
-        </w:rPr>
-        <w:t xml:space="preserve"> und IHS Screen Digest lag der</w:t>
+        <w:t>. Laut Bitkom und IHS Screen Digest lag der</w:t>
       </w:r>
       <w:r>
         <w:rPr>
@@ -790,7 +710,52 @@
           <w:szCs w:val="48"/>
           <w:u w:val="single"/>
         </w:rPr>
-        <w:t xml:space="preserve"> DVD</w:t>
+        <w:t xml:space="preserve"> </w:t>
+      </w:r>
+      <w:r>
+        <w:rPr>
+          <w:rFonts w:cstheme="minorHAnsi"/>
+          <w:sz w:val="36"/>
+          <w:szCs w:val="48"/>
+          <w:u w:val="single"/>
+        </w:rPr>
+        <w:t>MP3 Player</w:t>
+      </w:r>
+      <w:r>
+        <w:rPr>
+          <w:rFonts w:cstheme="minorHAnsi"/>
+          <w:sz w:val="36"/>
+          <w:szCs w:val="48"/>
+          <w:u w:val="single"/>
+        </w:rPr>
+        <w:t>,</w:t>
+      </w:r>
+      <w:r>
+        <w:rPr>
+          <w:rFonts w:cstheme="minorHAnsi"/>
+          <w:sz w:val="36"/>
+          <w:szCs w:val="48"/>
+          <w:u w:val="single"/>
+        </w:rPr>
+        <w:t xml:space="preserve"> </w:t>
+      </w:r>
+      <w:r>
+        <w:rPr>
+          <w:rFonts w:cstheme="minorHAnsi"/>
+          <w:sz w:val="36"/>
+          <w:szCs w:val="48"/>
+          <w:u w:val="single"/>
+        </w:rPr>
+        <w:t>DVD</w:t>
+      </w:r>
+      <w:r>
+        <w:rPr>
+          <w:rFonts w:cstheme="minorHAnsi"/>
+          <w:sz w:val="36"/>
+          <w:szCs w:val="48"/>
+          <w:u w:val="single"/>
+        </w:rPr>
+        <w:t xml:space="preserve">, </w:t>
       </w:r>
     </w:p>
     <w:p>
@@ -815,29 +780,7 @@
           <w:szCs w:val="27"/>
           <w:shd w:val="clear" w:color="auto" w:fill="FFFFFF"/>
         </w:rPr>
-        <w:t xml:space="preserve">Optische Speichermedien wie CD, DVD und </w:t>
-      </w:r>
-      <w:proofErr w:type="spellStart"/>
-      <w:r>
-        <w:rPr>
-          <w:rFonts w:cstheme="minorHAnsi"/>
-          <w:color w:val="000000"/>
-          <w:sz w:val="27"/>
-          <w:szCs w:val="27"/>
-          <w:shd w:val="clear" w:color="auto" w:fill="FFFFFF"/>
-        </w:rPr>
-        <w:t>Blu</w:t>
-      </w:r>
-      <w:proofErr w:type="spellEnd"/>
-      <w:r>
-        <w:rPr>
-          <w:rFonts w:cstheme="minorHAnsi"/>
-          <w:color w:val="000000"/>
-          <w:sz w:val="27"/>
-          <w:szCs w:val="27"/>
-          <w:shd w:val="clear" w:color="auto" w:fill="FFFFFF"/>
-        </w:rPr>
-        <w:t xml:space="preserve"> Ray-Disc haben nur eine </w:t>
+        <w:t xml:space="preserve">Optische Speichermedien wie CD, DVD und Blu Ray-Disc haben nur eine </w:t>
       </w:r>
       <w:r>
         <w:rPr>
@@ -1133,17 +1076,29 @@
           <w:sz w:val="28"/>
           <w:szCs w:val="28"/>
         </w:rPr>
-        <w:t>Ständige Upgrades von Format</w:t>
-      </w:r>
-      <w:bookmarkStart w:id="0" w:name="_GoBack"/>
-      <w:bookmarkEnd w:id="0"/>
-      <w:r>
-        <w:rPr>
-          <w:rFonts w:cstheme="minorHAnsi"/>
-          <w:sz w:val="28"/>
-          <w:szCs w:val="28"/>
-        </w:rPr>
-        <w:t>en</w:t>
+        <w:t>MP3 Player weisen ebenfalls eine begrenzte Kapazität auf. Da Musik (wie auch Videos und Bilder) immer hochwertiger produziert und gespeichert wird, reichen diese Speicherkapazitäten oft nicht für genügend Titel aus.</w:t>
+      </w:r>
+    </w:p>
+    <w:p>
+      <w:pPr>
+        <w:pStyle w:val="Listenabsatz"/>
+        <w:numPr>
+          <w:ilvl w:val="0"/>
+          <w:numId w:val="1"/>
+        </w:numPr>
+        <w:rPr>
+          <w:rFonts w:cstheme="minorHAnsi"/>
+          <w:sz w:val="28"/>
+          <w:szCs w:val="28"/>
+        </w:rPr>
+      </w:pPr>
+      <w:r>
+        <w:rPr>
+          <w:rFonts w:cstheme="minorHAnsi"/>
+          <w:sz w:val="28"/>
+          <w:szCs w:val="28"/>
+        </w:rPr>
+        <w:t>Ständige Upgrades von Formaten</w:t>
       </w:r>
     </w:p>
     <w:p>
@@ -1306,25 +1261,7 @@
           <w:sz w:val="28"/>
           <w:szCs w:val="28"/>
         </w:rPr>
-        <w:t xml:space="preserve">„was einmal als einfache Datei auf der Festplatte liegt, muss </w:t>
-      </w:r>
-      <w:proofErr w:type="gramStart"/>
-      <w:r>
-        <w:rPr>
-          <w:rFonts w:cstheme="minorHAnsi"/>
-          <w:sz w:val="28"/>
-          <w:szCs w:val="28"/>
-        </w:rPr>
-        <w:t>nur  fürchten</w:t>
-      </w:r>
-      <w:proofErr w:type="gramEnd"/>
-      <w:r>
-        <w:rPr>
-          <w:rFonts w:cstheme="minorHAnsi"/>
-          <w:sz w:val="28"/>
-          <w:szCs w:val="28"/>
-        </w:rPr>
-        <w:t>, dass das Dateiformat unattraktiv wird.“</w:t>
+        <w:t>„was einmal als einfache Datei auf der Festplatte liegt, muss nur  fürchten, dass das Dateiformat unattraktiv wird.“</w:t>
       </w:r>
     </w:p>
     <w:p>
@@ -1406,25 +1343,7 @@
           <w:sz w:val="28"/>
           <w:szCs w:val="28"/>
         </w:rPr>
-        <w:t xml:space="preserve"> oder </w:t>
-      </w:r>
-      <w:proofErr w:type="spellStart"/>
-      <w:r>
-        <w:rPr>
-          <w:rFonts w:cstheme="minorHAnsi"/>
-          <w:sz w:val="28"/>
-          <w:szCs w:val="28"/>
-        </w:rPr>
-        <w:t>Flime</w:t>
-      </w:r>
-      <w:proofErr w:type="spellEnd"/>
-      <w:r>
-        <w:rPr>
-          <w:rFonts w:cstheme="minorHAnsi"/>
-          <w:sz w:val="28"/>
-          <w:szCs w:val="28"/>
-        </w:rPr>
-        <w:t xml:space="preserve"> und Serien schauen</w:t>
+        <w:t xml:space="preserve"> oder Flime und Serien schauen</w:t>
       </w:r>
       <w:r>
         <w:rPr>
@@ -1449,35 +1368,15 @@
           <w:sz w:val="28"/>
           <w:szCs w:val="28"/>
         </w:rPr>
-        <w:t xml:space="preserve"> enorm: Für eine geringe Gebühr steht eine riesige Auswahl an </w:t>
-      </w:r>
-      <w:proofErr w:type="spellStart"/>
-      <w:proofErr w:type="gramStart"/>
-      <w:r>
-        <w:rPr>
-          <w:rFonts w:cstheme="minorHAnsi"/>
-          <w:sz w:val="28"/>
-          <w:szCs w:val="28"/>
-        </w:rPr>
-        <w:t>Musik</w:t>
-      </w:r>
-      <w:r>
-        <w:rPr>
-          <w:rFonts w:cstheme="minorHAnsi"/>
-          <w:sz w:val="28"/>
-          <w:szCs w:val="28"/>
-        </w:rPr>
-        <w:t>,Serien</w:t>
-      </w:r>
-      <w:proofErr w:type="spellEnd"/>
-      <w:proofErr w:type="gramEnd"/>
-      <w:r>
-        <w:rPr>
-          <w:rFonts w:cstheme="minorHAnsi"/>
-          <w:sz w:val="28"/>
-          <w:szCs w:val="28"/>
-        </w:rPr>
-        <w:t xml:space="preserve"> und Filmen</w:t>
+        <w:t xml:space="preserve"> enorm: Für eine geringe Gebühr steht eine riesige Auswahl an Musik</w:t>
+      </w:r>
+      <w:r>
+        <w:rPr>
+          <w:rFonts w:cstheme="minorHAnsi"/>
+          <w:sz w:val="28"/>
+          <w:szCs w:val="28"/>
+        </w:rPr>
+        <w:t>,Serien und Filmen</w:t>
       </w:r>
       <w:r>
         <w:rPr>
@@ -1513,7 +1412,6 @@
           <w:lang w:val="en-US"/>
         </w:rPr>
       </w:pPr>
-      <w:proofErr w:type="spellStart"/>
       <w:r>
         <w:rPr>
           <w:rFonts w:cstheme="minorHAnsi"/>
@@ -1522,40 +1420,8 @@
           <w:highlight w:val="yellow"/>
           <w:lang w:val="en-US"/>
         </w:rPr>
-        <w:t>Senkt</w:t>
-      </w:r>
-      <w:proofErr w:type="spellEnd"/>
-      <w:r>
-        <w:rPr>
-          <w:rFonts w:cstheme="minorHAnsi"/>
-          <w:sz w:val="28"/>
-          <w:szCs w:val="28"/>
-          <w:highlight w:val="yellow"/>
-          <w:lang w:val="en-US"/>
-        </w:rPr>
-        <w:t xml:space="preserve"> </w:t>
-      </w:r>
-      <w:proofErr w:type="spellStart"/>
-      <w:r>
-        <w:rPr>
-          <w:rFonts w:cstheme="minorHAnsi"/>
-          <w:sz w:val="28"/>
-          <w:szCs w:val="28"/>
-          <w:highlight w:val="yellow"/>
-          <w:lang w:val="en-US"/>
-        </w:rPr>
-        <w:t>Piraterie</w:t>
-      </w:r>
-      <w:proofErr w:type="spellEnd"/>
-      <w:r>
-        <w:rPr>
-          <w:rFonts w:cstheme="minorHAnsi"/>
-          <w:sz w:val="28"/>
-          <w:szCs w:val="28"/>
-          <w:highlight w:val="yellow"/>
-          <w:lang w:val="en-US"/>
-        </w:rPr>
-        <w:t>:</w:t>
+        <w:lastRenderedPageBreak/>
+        <w:t>Senkt Piraterie:</w:t>
       </w:r>
     </w:p>
     <w:p>
@@ -1583,17 +1449,7 @@
           <w:szCs w:val="24"/>
           <w:lang w:val="en-US"/>
         </w:rPr>
-        <w:t xml:space="preserve">Spotify was designed from the ground up to combat piracy. Founded in Sweden, the home of The Pirate Bay, we believed that if we could build a service which was better than piracy, </w:t>
-      </w:r>
-      <w:r>
-        <w:rPr>
-          <w:rFonts w:cstheme="minorHAnsi"/>
-          <w:sz w:val="24"/>
-          <w:szCs w:val="24"/>
-          <w:lang w:val="en-US"/>
-        </w:rPr>
-        <w:lastRenderedPageBreak/>
-        <w:t>then we could convince people to stop illegal file-sharing, and start consuming music legally again.</w:t>
+        <w:t>Spotify was designed from the ground up to combat piracy. Founded in Sweden, the home of The Pirate Bay, we believed that if we could build a service which was better than piracy, then we could convince people to stop illegal file-sharing, and start consuming music legally again.</w:t>
       </w:r>
       <w:r>
         <w:rPr>
@@ -1694,6 +1550,30 @@
         </w:rPr>
         <w:t>zu empfehlen. </w:t>
       </w:r>
+      <w:r>
+        <w:rPr>
+          <w:rFonts w:cstheme="minorHAnsi"/>
+          <w:sz w:val="28"/>
+          <w:szCs w:val="28"/>
+        </w:rPr>
+        <w:t>(</w:t>
+      </w:r>
+      <w:r>
+        <w:rPr>
+          <w:rFonts w:cstheme="minorHAnsi"/>
+          <w:sz w:val="28"/>
+          <w:szCs w:val="28"/>
+        </w:rPr>
+        <w:t>Onlineradios</w:t>
+      </w:r>
+      <w:r>
+        <w:rPr>
+          <w:rFonts w:cstheme="minorHAnsi"/>
+          <w:sz w:val="28"/>
+          <w:szCs w:val="28"/>
+        </w:rPr>
+        <w:t>)</w:t>
+      </w:r>
     </w:p>
     <w:p>
       <w:pPr>
@@ -1736,62 +1616,15 @@
           <w:sz w:val="28"/>
           <w:szCs w:val="28"/>
         </w:rPr>
-        <w:t xml:space="preserve"> Viel mehr Auswahl zu günstigerem Preis</w:t>
-      </w:r>
-    </w:p>
-    <w:p>
-      <w:pPr>
-        <w:rPr>
-          <w:rFonts w:cstheme="minorHAnsi"/>
-          <w:sz w:val="36"/>
-          <w:szCs w:val="48"/>
-          <w:u w:val="single"/>
-        </w:rPr>
-      </w:pPr>
-      <w:r>
-        <w:rPr>
-          <w:rFonts w:cstheme="minorHAnsi"/>
-          <w:sz w:val="36"/>
-          <w:szCs w:val="48"/>
-          <w:u w:val="single"/>
-        </w:rPr>
-        <w:t>Vor</w:t>
-      </w:r>
-      <w:r>
-        <w:rPr>
-          <w:rFonts w:cstheme="minorHAnsi"/>
-          <w:sz w:val="36"/>
-          <w:szCs w:val="48"/>
-          <w:u w:val="single"/>
-        </w:rPr>
-        <w:t>teile von CD</w:t>
-      </w:r>
-      <w:r>
-        <w:rPr>
-          <w:rFonts w:cstheme="minorHAnsi"/>
-          <w:sz w:val="36"/>
-          <w:szCs w:val="48"/>
-          <w:u w:val="single"/>
-        </w:rPr>
-        <w:t>,</w:t>
-      </w:r>
-      <w:r>
-        <w:rPr>
-          <w:rFonts w:cstheme="minorHAnsi"/>
-          <w:sz w:val="36"/>
-          <w:szCs w:val="48"/>
-          <w:u w:val="single"/>
-        </w:rPr>
-        <w:t xml:space="preserve"> DVD</w:t>
-      </w:r>
-      <w:r>
-        <w:rPr>
-          <w:rFonts w:cstheme="minorHAnsi"/>
-          <w:sz w:val="36"/>
-          <w:szCs w:val="48"/>
-          <w:u w:val="single"/>
-        </w:rPr>
-        <w:t>, Blu-Ray</w:t>
+        <w:t xml:space="preserve"> Viel m</w:t>
+      </w:r>
+      <w:r>
+        <w:rPr>
+          <w:rFonts w:cstheme="minorHAnsi"/>
+          <w:sz w:val="28"/>
+          <w:szCs w:val="28"/>
+        </w:rPr>
+        <w:t>ehr Auswahl zu günstigerem Preis</w:t>
       </w:r>
     </w:p>
     <w:p>
@@ -1813,7 +1646,492 @@
           <w:sz w:val="28"/>
           <w:szCs w:val="28"/>
         </w:rPr>
-        <w:t>Dekorativer Aspekt (Wie bei Büchern)</w:t>
+        <w:t xml:space="preserve">Streaming-Dienste </w:t>
+      </w:r>
+      <w:r>
+        <w:rPr>
+          <w:rFonts w:cstheme="minorHAnsi"/>
+          <w:sz w:val="28"/>
+          <w:szCs w:val="28"/>
+        </w:rPr>
+        <w:t xml:space="preserve">informieren oft über News </w:t>
+      </w:r>
+      <w:r>
+        <w:rPr>
+          <w:rFonts w:cstheme="minorHAnsi"/>
+          <w:sz w:val="28"/>
+          <w:szCs w:val="28"/>
+        </w:rPr>
+        <w:t>zum Künstler, zu Konzerten, Interviews, Videos oder zu ähnlichen Songs</w:t>
+      </w:r>
+      <w:r>
+        <w:rPr>
+          <w:rFonts w:cstheme="minorHAnsi"/>
+          <w:sz w:val="28"/>
+          <w:szCs w:val="28"/>
+        </w:rPr>
+        <w:t xml:space="preserve"> -&gt; Man ist immer „up to date“</w:t>
+      </w:r>
+    </w:p>
+    <w:p>
+      <w:pPr>
+        <w:pStyle w:val="Listenabsatz"/>
+        <w:numPr>
+          <w:ilvl w:val="0"/>
+          <w:numId w:val="1"/>
+        </w:numPr>
+        <w:rPr>
+          <w:rFonts w:cstheme="minorHAnsi"/>
+          <w:sz w:val="28"/>
+          <w:szCs w:val="28"/>
+        </w:rPr>
+      </w:pPr>
+      <w:r>
+        <w:rPr>
+          <w:rFonts w:cstheme="minorHAnsi"/>
+          <w:sz w:val="28"/>
+          <w:szCs w:val="28"/>
+        </w:rPr>
+        <w:t>User-Charts durch Bewertungsmöglichkeit</w:t>
+      </w:r>
+    </w:p>
+    <w:p>
+      <w:pPr>
+        <w:rPr>
+          <w:rFonts w:cstheme="minorHAnsi"/>
+          <w:sz w:val="36"/>
+          <w:szCs w:val="48"/>
+          <w:u w:val="single"/>
+        </w:rPr>
+      </w:pPr>
+      <w:r>
+        <w:rPr>
+          <w:rFonts w:cstheme="minorHAnsi"/>
+          <w:sz w:val="36"/>
+          <w:szCs w:val="48"/>
+          <w:u w:val="single"/>
+        </w:rPr>
+        <w:t>Vor</w:t>
+      </w:r>
+      <w:r>
+        <w:rPr>
+          <w:rFonts w:cstheme="minorHAnsi"/>
+          <w:sz w:val="36"/>
+          <w:szCs w:val="48"/>
+          <w:u w:val="single"/>
+        </w:rPr>
+        <w:t>teile von CD</w:t>
+      </w:r>
+      <w:r>
+        <w:rPr>
+          <w:rFonts w:cstheme="minorHAnsi"/>
+          <w:sz w:val="36"/>
+          <w:szCs w:val="48"/>
+          <w:u w:val="single"/>
+        </w:rPr>
+        <w:t>,</w:t>
+      </w:r>
+      <w:r>
+        <w:rPr>
+          <w:rFonts w:cstheme="minorHAnsi"/>
+          <w:sz w:val="36"/>
+          <w:szCs w:val="48"/>
+          <w:u w:val="single"/>
+        </w:rPr>
+        <w:t xml:space="preserve"> DVD</w:t>
+      </w:r>
+      <w:r>
+        <w:rPr>
+          <w:rFonts w:cstheme="minorHAnsi"/>
+          <w:sz w:val="36"/>
+          <w:szCs w:val="48"/>
+          <w:u w:val="single"/>
+        </w:rPr>
+        <w:t>, Blu-Ray</w:t>
+      </w:r>
+    </w:p>
+    <w:p>
+      <w:pPr>
+        <w:pStyle w:val="Listenabsatz"/>
+        <w:numPr>
+          <w:ilvl w:val="0"/>
+          <w:numId w:val="1"/>
+        </w:numPr>
+        <w:rPr>
+          <w:rFonts w:cstheme="minorHAnsi"/>
+          <w:sz w:val="28"/>
+          <w:szCs w:val="28"/>
+        </w:rPr>
+      </w:pPr>
+      <w:r>
+        <w:rPr>
+          <w:rFonts w:cstheme="minorHAnsi"/>
+          <w:sz w:val="28"/>
+          <w:szCs w:val="28"/>
+        </w:rPr>
+        <w:t>Dekorativer Aspekt</w:t>
+      </w:r>
+      <w:r>
+        <w:rPr>
+          <w:rFonts w:cstheme="minorHAnsi"/>
+          <w:sz w:val="28"/>
+          <w:szCs w:val="28"/>
+        </w:rPr>
+        <w:t>(</w:t>
+      </w:r>
+      <w:r>
+        <w:rPr>
+          <w:rFonts w:cstheme="minorHAnsi"/>
+          <w:sz w:val="28"/>
+          <w:szCs w:val="28"/>
+        </w:rPr>
+        <w:t>Artwork oder Sondereditionen</w:t>
+      </w:r>
+      <w:r>
+        <w:rPr>
+          <w:rFonts w:cstheme="minorHAnsi"/>
+          <w:sz w:val="28"/>
+          <w:szCs w:val="28"/>
+        </w:rPr>
+        <w:t>, Wie bei Büchern)</w:t>
+      </w:r>
+    </w:p>
+    <w:p>
+      <w:pPr>
+        <w:pStyle w:val="Listenabsatz"/>
+        <w:rPr>
+          <w:rFonts w:cstheme="minorHAnsi"/>
+          <w:noProof/>
+          <w:sz w:val="28"/>
+          <w:szCs w:val="28"/>
+          <w:lang w:eastAsia="de-DE"/>
+        </w:rPr>
+      </w:pPr>
+    </w:p>
+    <w:p>
+      <w:pPr>
+        <w:pStyle w:val="Listenabsatz"/>
+        <w:rPr>
+          <w:rFonts w:cstheme="minorHAnsi"/>
+          <w:sz w:val="28"/>
+          <w:szCs w:val="28"/>
+        </w:rPr>
+      </w:pPr>
+      <w:r>
+        <w:rPr>
+          <w:rFonts w:cstheme="minorHAnsi"/>
+          <w:noProof/>
+          <w:sz w:val="28"/>
+          <w:szCs w:val="28"/>
+          <w:lang w:eastAsia="de-DE"/>
+        </w:rPr>
+        <w:pict>
+          <v:shape id="_x0000_i1045" type="#_x0000_t75" style="width:200.25pt;height:132pt">
+            <v:imagedata r:id="rId17" o:title="harrypotterhorcruxbkm4-170473"/>
+          </v:shape>
+        </w:pict>
+      </w:r>
+      <w:r>
+        <w:rPr>
+          <w:rFonts w:cstheme="minorHAnsi"/>
+          <w:noProof/>
+          <w:sz w:val="28"/>
+          <w:szCs w:val="28"/>
+          <w:lang w:eastAsia="de-DE"/>
+        </w:rPr>
+        <w:drawing>
+          <wp:inline distT="0" distB="0" distL="0" distR="0">
+            <wp:extent cx="2705100" cy="1527216"/>
+            <wp:effectExtent l="0" t="0" r="0" b="0"/>
+            <wp:docPr id="7" name="Grafik 7" descr="C:\Users\jenif\AppData\Local\Microsoft\Windows\INetCacheContent.Word\harrypotterhorcruxbookmarks-170474.jpg"/>
+            <wp:cNvGraphicFramePr>
+              <a:graphicFrameLocks xmlns:a="http://schemas.openxmlformats.org/drawingml/2006/main" noChangeAspect="1"/>
+            </wp:cNvGraphicFramePr>
+            <a:graphic xmlns:a="http://schemas.openxmlformats.org/drawingml/2006/main">
+              <a:graphicData uri="http://schemas.openxmlformats.org/drawingml/2006/picture">
+                <pic:pic xmlns:pic="http://schemas.openxmlformats.org/drawingml/2006/picture">
+                  <pic:nvPicPr>
+                    <pic:cNvPr id="0" name="Picture 20" descr="C:\Users\jenif\AppData\Local\Microsoft\Windows\INetCacheContent.Word\harrypotterhorcruxbookmarks-170474.jpg"/>
+                    <pic:cNvPicPr>
+                      <a:picLocks noChangeAspect="1" noChangeArrowheads="1"/>
+                    </pic:cNvPicPr>
+                  </pic:nvPicPr>
+                  <pic:blipFill>
+                    <a:blip r:embed="rId18">
+                      <a:extLst>
+                        <a:ext uri="{28A0092B-C50C-407E-A947-70E740481C1C}">
+                          <a14:useLocalDpi xmlns:a14="http://schemas.microsoft.com/office/drawing/2010/main" val="0"/>
+                        </a:ext>
+                      </a:extLst>
+                    </a:blip>
+                    <a:srcRect/>
+                    <a:stretch>
+                      <a:fillRect/>
+                    </a:stretch>
+                  </pic:blipFill>
+                  <pic:spPr bwMode="auto">
+                    <a:xfrm>
+                      <a:off x="0" y="0"/>
+                      <a:ext cx="2758951" cy="1557619"/>
+                    </a:xfrm>
+                    <a:prstGeom prst="rect">
+                      <a:avLst/>
+                    </a:prstGeom>
+                    <a:noFill/>
+                    <a:ln>
+                      <a:noFill/>
+                    </a:ln>
+                  </pic:spPr>
+                </pic:pic>
+              </a:graphicData>
+            </a:graphic>
+          </wp:inline>
+        </w:drawing>
+      </w:r>
+    </w:p>
+    <w:p>
+      <w:pPr>
+        <w:pStyle w:val="Listenabsatz"/>
+        <w:rPr>
+          <w:rFonts w:cstheme="minorHAnsi"/>
+          <w:sz w:val="28"/>
+          <w:szCs w:val="28"/>
+        </w:rPr>
+      </w:pPr>
+    </w:p>
+    <w:p>
+      <w:pPr>
+        <w:pStyle w:val="Listenabsatz"/>
+        <w:rPr>
+          <w:rFonts w:cstheme="minorHAnsi"/>
+          <w:sz w:val="28"/>
+          <w:szCs w:val="28"/>
+        </w:rPr>
+      </w:pPr>
+      <w:r>
+        <w:rPr>
+          <w:rFonts w:cstheme="minorHAnsi"/>
+          <w:noProof/>
+          <w:sz w:val="28"/>
+          <w:szCs w:val="28"/>
+          <w:lang w:eastAsia="de-DE"/>
+        </w:rPr>
+        <w:drawing>
+          <wp:inline distT="0" distB="0" distL="0" distR="0" wp14:anchorId="7163DBC1" wp14:editId="1EF2801D">
+            <wp:extent cx="3048000" cy="1714500"/>
+            <wp:effectExtent l="0" t="0" r="0" b="0"/>
+            <wp:docPr id="6" name="Grafik 6" descr="C:\Users\jenif\AppData\Local\Microsoft\Windows\INetCacheContent.Word\p1000817aiby5.jpg"/>
+            <wp:cNvGraphicFramePr>
+              <a:graphicFrameLocks xmlns:a="http://schemas.openxmlformats.org/drawingml/2006/main" noChangeAspect="1"/>
+            </wp:cNvGraphicFramePr>
+            <a:graphic xmlns:a="http://schemas.openxmlformats.org/drawingml/2006/main">
+              <a:graphicData uri="http://schemas.openxmlformats.org/drawingml/2006/picture">
+                <pic:pic xmlns:pic="http://schemas.openxmlformats.org/drawingml/2006/picture">
+                  <pic:nvPicPr>
+                    <pic:cNvPr id="0" name="Picture 14" descr="C:\Users\jenif\AppData\Local\Microsoft\Windows\INetCacheContent.Word\p1000817aiby5.jpg"/>
+                    <pic:cNvPicPr>
+                      <a:picLocks noChangeAspect="1" noChangeArrowheads="1"/>
+                    </pic:cNvPicPr>
+                  </pic:nvPicPr>
+                  <pic:blipFill>
+                    <a:blip r:embed="rId19">
+                      <a:extLst>
+                        <a:ext uri="{28A0092B-C50C-407E-A947-70E740481C1C}">
+                          <a14:useLocalDpi xmlns:a14="http://schemas.microsoft.com/office/drawing/2010/main" val="0"/>
+                        </a:ext>
+                      </a:extLst>
+                    </a:blip>
+                    <a:srcRect/>
+                    <a:stretch>
+                      <a:fillRect/>
+                    </a:stretch>
+                  </pic:blipFill>
+                  <pic:spPr bwMode="auto">
+                    <a:xfrm>
+                      <a:off x="0" y="0"/>
+                      <a:ext cx="3048000" cy="1714500"/>
+                    </a:xfrm>
+                    <a:prstGeom prst="rect">
+                      <a:avLst/>
+                    </a:prstGeom>
+                    <a:noFill/>
+                    <a:ln>
+                      <a:noFill/>
+                    </a:ln>
+                  </pic:spPr>
+                </pic:pic>
+              </a:graphicData>
+            </a:graphic>
+          </wp:inline>
+        </w:drawing>
+      </w:r>
+    </w:p>
+    <w:p>
+      <w:pPr>
+        <w:pStyle w:val="Listenabsatz"/>
+        <w:rPr>
+          <w:rFonts w:cstheme="minorHAnsi"/>
+          <w:sz w:val="28"/>
+          <w:szCs w:val="28"/>
+        </w:rPr>
+      </w:pPr>
+      <w:r>
+        <w:rPr>
+          <w:rFonts w:cstheme="minorHAnsi"/>
+          <w:noProof/>
+          <w:sz w:val="28"/>
+          <w:szCs w:val="28"/>
+          <w:lang w:eastAsia="de-DE"/>
+        </w:rPr>
+        <w:lastRenderedPageBreak/>
+        <w:drawing>
+          <wp:inline distT="0" distB="0" distL="0" distR="0">
+            <wp:extent cx="2990850" cy="1962150"/>
+            <wp:effectExtent l="0" t="0" r="0" b="0"/>
+            <wp:docPr id="9" name="Grafik 9" descr="C:\Users\jenif\AppData\Local\Microsoft\Windows\INetCacheContent.Word\manofsteelfigurinegiftsetbluray2-z.jpg"/>
+            <wp:cNvGraphicFramePr>
+              <a:graphicFrameLocks xmlns:a="http://schemas.openxmlformats.org/drawingml/2006/main" noChangeAspect="1"/>
+            </wp:cNvGraphicFramePr>
+            <a:graphic xmlns:a="http://schemas.openxmlformats.org/drawingml/2006/main">
+              <a:graphicData uri="http://schemas.openxmlformats.org/drawingml/2006/picture">
+                <pic:pic xmlns:pic="http://schemas.openxmlformats.org/drawingml/2006/picture">
+                  <pic:nvPicPr>
+                    <pic:cNvPr id="0" name="Picture 30" descr="C:\Users\jenif\AppData\Local\Microsoft\Windows\INetCacheContent.Word\manofsteelfigurinegiftsetbluray2-z.jpg"/>
+                    <pic:cNvPicPr>
+                      <a:picLocks noChangeAspect="1" noChangeArrowheads="1"/>
+                    </pic:cNvPicPr>
+                  </pic:nvPicPr>
+                  <pic:blipFill>
+                    <a:blip r:embed="rId20" cstate="print">
+                      <a:extLst>
+                        <a:ext uri="{28A0092B-C50C-407E-A947-70E740481C1C}">
+                          <a14:useLocalDpi xmlns:a14="http://schemas.microsoft.com/office/drawing/2010/main" val="0"/>
+                        </a:ext>
+                      </a:extLst>
+                    </a:blip>
+                    <a:srcRect/>
+                    <a:stretch>
+                      <a:fillRect/>
+                    </a:stretch>
+                  </pic:blipFill>
+                  <pic:spPr bwMode="auto">
+                    <a:xfrm>
+                      <a:off x="0" y="0"/>
+                      <a:ext cx="2990850" cy="1962150"/>
+                    </a:xfrm>
+                    <a:prstGeom prst="rect">
+                      <a:avLst/>
+                    </a:prstGeom>
+                    <a:noFill/>
+                    <a:ln>
+                      <a:noFill/>
+                    </a:ln>
+                  </pic:spPr>
+                </pic:pic>
+              </a:graphicData>
+            </a:graphic>
+          </wp:inline>
+        </w:drawing>
+      </w:r>
+      <w:r>
+        <w:rPr>
+          <w:rFonts w:cstheme="minorHAnsi"/>
+          <w:noProof/>
+          <w:sz w:val="28"/>
+          <w:szCs w:val="28"/>
+          <w:lang w:eastAsia="de-DE"/>
+        </w:rPr>
+        <w:drawing>
+          <wp:inline distT="0" distB="0" distL="0" distR="0">
+            <wp:extent cx="3426691" cy="2019300"/>
+            <wp:effectExtent l="0" t="0" r="2540" b="0"/>
+            <wp:docPr id="8" name="Grafik 8" descr="C:\Users\jenif\AppData\Local\Microsoft\Windows\INetCacheContent.Word\TWD-S4-DVD-Limited-Edition-Tree-Walker-560.jpg"/>
+            <wp:cNvGraphicFramePr>
+              <a:graphicFrameLocks xmlns:a="http://schemas.openxmlformats.org/drawingml/2006/main" noChangeAspect="1"/>
+            </wp:cNvGraphicFramePr>
+            <a:graphic xmlns:a="http://schemas.openxmlformats.org/drawingml/2006/main">
+              <a:graphicData uri="http://schemas.openxmlformats.org/drawingml/2006/picture">
+                <pic:pic xmlns:pic="http://schemas.openxmlformats.org/drawingml/2006/picture">
+                  <pic:nvPicPr>
+                    <pic:cNvPr id="0" name="Picture 28" descr="C:\Users\jenif\AppData\Local\Microsoft\Windows\INetCacheContent.Word\TWD-S4-DVD-Limited-Edition-Tree-Walker-560.jpg"/>
+                    <pic:cNvPicPr>
+                      <a:picLocks noChangeAspect="1" noChangeArrowheads="1"/>
+                    </pic:cNvPicPr>
+                  </pic:nvPicPr>
+                  <pic:blipFill>
+                    <a:blip r:embed="rId21">
+                      <a:extLst>
+                        <a:ext uri="{28A0092B-C50C-407E-A947-70E740481C1C}">
+                          <a14:useLocalDpi xmlns:a14="http://schemas.microsoft.com/office/drawing/2010/main" val="0"/>
+                        </a:ext>
+                      </a:extLst>
+                    </a:blip>
+                    <a:srcRect/>
+                    <a:stretch>
+                      <a:fillRect/>
+                    </a:stretch>
+                  </pic:blipFill>
+                  <pic:spPr bwMode="auto">
+                    <a:xfrm>
+                      <a:off x="0" y="0"/>
+                      <a:ext cx="3429883" cy="2021181"/>
+                    </a:xfrm>
+                    <a:prstGeom prst="rect">
+                      <a:avLst/>
+                    </a:prstGeom>
+                    <a:noFill/>
+                    <a:ln>
+                      <a:noFill/>
+                    </a:ln>
+                  </pic:spPr>
+                </pic:pic>
+              </a:graphicData>
+            </a:graphic>
+          </wp:inline>
+        </w:drawing>
+      </w:r>
+    </w:p>
+    <w:p>
+      <w:pPr>
+        <w:rPr>
+          <w:rFonts w:cstheme="minorHAnsi"/>
+          <w:sz w:val="28"/>
+          <w:szCs w:val="28"/>
+        </w:rPr>
+      </w:pPr>
+      <w:r>
+        <w:rPr>
+          <w:rFonts w:cstheme="minorHAnsi"/>
+          <w:sz w:val="28"/>
+          <w:szCs w:val="28"/>
+        </w:rPr>
+        <w:pict>
+          <v:shape id="_x0000_i1032" type="#_x0000_t75" style="width:260.25pt;height:308.25pt">
+            <v:imagedata r:id="rId22" o:title="WalkingDeadS2_BD_limited_3_1333258148"/>
+          </v:shape>
+        </w:pict>
+      </w:r>
+    </w:p>
+    <w:p>
+      <w:pPr>
+        <w:rPr>
+          <w:rFonts w:cstheme="minorHAnsi"/>
+          <w:sz w:val="28"/>
+          <w:szCs w:val="28"/>
+        </w:rPr>
+      </w:pPr>
+      <w:r>
+        <w:rPr>
+          <w:rFonts w:cstheme="minorHAnsi"/>
+          <w:sz w:val="28"/>
+          <w:szCs w:val="28"/>
+        </w:rPr>
+        <w:lastRenderedPageBreak/>
+        <w:pict>
+          <v:shape id="_x0000_i1031" type="#_x0000_t75" style="width:453pt;height:294pt">
+            <v:imagedata r:id="rId23" o:title="a65fa1fd039088f04a61bf5e1ba4d615"/>
+          </v:shape>
+        </w:pict>
       </w:r>
     </w:p>
     <w:p>
@@ -1909,7 +2227,7 @@
                     </pic:cNvPicPr>
                   </pic:nvPicPr>
                   <pic:blipFill>
-                    <a:blip r:embed="rId17" cstate="print">
+                    <a:blip r:embed="rId24" cstate="print">
                       <a:extLst>
                         <a:ext uri="{28A0092B-C50C-407E-A947-70E740481C1C}">
                           <a14:useLocalDpi xmlns:a14="http://schemas.microsoft.com/office/drawing/2010/main" val="0"/>
@@ -1987,7 +2305,7 @@
                     </pic:cNvPicPr>
                   </pic:nvPicPr>
                   <pic:blipFill>
-                    <a:blip r:embed="rId18">
+                    <a:blip r:embed="rId25">
                       <a:extLst>
                         <a:ext uri="{28A0092B-C50C-407E-A947-70E740481C1C}">
                           <a14:useLocalDpi xmlns:a14="http://schemas.microsoft.com/office/drawing/2010/main" val="0"/>
@@ -2103,23 +2421,7 @@
           <w:sz w:val="28"/>
           <w:szCs w:val="28"/>
         </w:rPr>
-        <w:t xml:space="preserve">Qualität kommt nicht an Blu-Ray </w:t>
-      </w:r>
-      <w:proofErr w:type="spellStart"/>
-      <w:r>
-        <w:rPr>
-          <w:sz w:val="28"/>
-          <w:szCs w:val="28"/>
-        </w:rPr>
-        <w:t>bzw</w:t>
-      </w:r>
-      <w:proofErr w:type="spellEnd"/>
-      <w:r>
-        <w:rPr>
-          <w:sz w:val="28"/>
-          <w:szCs w:val="28"/>
-        </w:rPr>
-        <w:t xml:space="preserve"> CD ran</w:t>
+        <w:t>Qualität kommt nicht an Blu-Ray bzw CD ran</w:t>
       </w:r>
     </w:p>
     <w:p>
@@ -2322,25 +2624,7 @@
           <w:sz w:val="28"/>
           <w:szCs w:val="28"/>
         </w:rPr>
-        <w:t>Viele Musiker nicht oder nicht mehr dabei (</w:t>
-      </w:r>
-      <w:proofErr w:type="spellStart"/>
-      <w:proofErr w:type="gramStart"/>
-      <w:r>
-        <w:rPr>
-          <w:sz w:val="28"/>
-          <w:szCs w:val="28"/>
-        </w:rPr>
-        <w:t>Beatles,AC</w:t>
-      </w:r>
-      <w:proofErr w:type="spellEnd"/>
-      <w:proofErr w:type="gramEnd"/>
-      <w:r>
-        <w:rPr>
-          <w:sz w:val="28"/>
-          <w:szCs w:val="28"/>
-        </w:rPr>
-        <w:t>/DC, Taylor Swift</w:t>
+        <w:t>Viele Musiker nicht oder nicht mehr dabei (Beatles,AC/DC, Taylor Swift</w:t>
       </w:r>
       <w:r>
         <w:rPr>
@@ -2374,23 +2658,7 @@
           <w:sz w:val="28"/>
           <w:szCs w:val="28"/>
         </w:rPr>
-        <w:t xml:space="preserve">Konkurrenz um Exklusivität (HBO hat </w:t>
-      </w:r>
-      <w:proofErr w:type="spellStart"/>
-      <w:r>
-        <w:rPr>
-          <w:sz w:val="28"/>
-          <w:szCs w:val="28"/>
-        </w:rPr>
-        <w:t>zB</w:t>
-      </w:r>
-      <w:proofErr w:type="spellEnd"/>
-      <w:r>
-        <w:rPr>
-          <w:sz w:val="28"/>
-          <w:szCs w:val="28"/>
-        </w:rPr>
-        <w:t xml:space="preserve"> eigenen Streaming Dienst aufgemacht </w:t>
+        <w:t xml:space="preserve">Konkurrenz um Exklusivität (HBO hat zB eigenen Streaming Dienst aufgemacht </w:t>
       </w:r>
       <w:r>
         <w:rPr>
@@ -2439,23 +2707,7 @@
           <w:sz w:val="28"/>
           <w:szCs w:val="28"/>
         </w:rPr>
-        <w:t>Werbeeinnahmen werden sofort für neue Lizenzverträge ausgegeben (</w:t>
-      </w:r>
-      <w:proofErr w:type="spellStart"/>
-      <w:r>
-        <w:rPr>
-          <w:sz w:val="28"/>
-          <w:szCs w:val="28"/>
-        </w:rPr>
-        <w:t>z.B</w:t>
-      </w:r>
-      <w:proofErr w:type="spellEnd"/>
-      <w:r>
-        <w:rPr>
-          <w:sz w:val="28"/>
-          <w:szCs w:val="28"/>
-        </w:rPr>
-        <w:t xml:space="preserve"> Netflix) </w:t>
+        <w:t xml:space="preserve">Werbeeinnahmen werden sofort für neue Lizenzverträge ausgegeben (z.B Netflix) </w:t>
       </w:r>
     </w:p>
     <w:p>
@@ -2764,7 +3016,7 @@
                     </pic:cNvPicPr>
                   </pic:nvPicPr>
                   <pic:blipFill>
-                    <a:blip r:embed="rId19">
+                    <a:blip r:embed="rId26">
                       <a:extLst>
                         <a:ext uri="{28A0092B-C50C-407E-A947-70E740481C1C}">
                           <a14:useLocalDpi xmlns:a14="http://schemas.microsoft.com/office/drawing/2010/main" val="0"/>
@@ -2816,51 +3068,7 @@
           <w:szCs w:val="18"/>
           <w:lang w:eastAsia="de-DE"/>
         </w:rPr>
-        <w:t xml:space="preserve">Die </w:t>
-      </w:r>
-      <w:proofErr w:type="spellStart"/>
-      <w:r>
-        <w:rPr>
-          <w:rFonts w:ascii="Arial" w:eastAsia="Times New Roman" w:hAnsi="Arial" w:cs="Arial"/>
-          <w:color w:val="666666"/>
-          <w:sz w:val="18"/>
-          <w:szCs w:val="18"/>
-          <w:lang w:eastAsia="de-DE"/>
-        </w:rPr>
-        <w:t>Spotify</w:t>
-      </w:r>
-      <w:proofErr w:type="spellEnd"/>
-      <w:r>
-        <w:rPr>
-          <w:rFonts w:ascii="Arial" w:eastAsia="Times New Roman" w:hAnsi="Arial" w:cs="Arial"/>
-          <w:color w:val="666666"/>
-          <w:sz w:val="18"/>
-          <w:szCs w:val="18"/>
-          <w:lang w:eastAsia="de-DE"/>
-        </w:rPr>
-        <w:t xml:space="preserve">-Formel / Bild: </w:t>
-      </w:r>
-      <w:proofErr w:type="spellStart"/>
-      <w:r>
-        <w:rPr>
-          <w:rFonts w:ascii="Arial" w:eastAsia="Times New Roman" w:hAnsi="Arial" w:cs="Arial"/>
-          <w:color w:val="666666"/>
-          <w:sz w:val="18"/>
-          <w:szCs w:val="18"/>
-          <w:lang w:eastAsia="de-DE"/>
-        </w:rPr>
-        <w:t>Spotify</w:t>
-      </w:r>
-      <w:proofErr w:type="spellEnd"/>
-      <w:r>
-        <w:rPr>
-          <w:rFonts w:ascii="Arial" w:eastAsia="Times New Roman" w:hAnsi="Arial" w:cs="Arial"/>
-          <w:color w:val="666666"/>
-          <w:sz w:val="18"/>
-          <w:szCs w:val="18"/>
-          <w:lang w:eastAsia="de-DE"/>
-        </w:rPr>
-        <w:t> </w:t>
+        <w:t>Die Spotify-Formel / Bild: Spotify </w:t>
       </w:r>
     </w:p>
     <w:p>
@@ -2905,6 +3113,67 @@
     <w:p>
       <w:pPr>
         <w:rPr>
+          <w:sz w:val="28"/>
+          <w:szCs w:val="28"/>
+        </w:rPr>
+      </w:pPr>
+      <w:r>
+        <w:rPr>
+          <w:sz w:val="28"/>
+          <w:szCs w:val="28"/>
+        </w:rPr>
+        <w:t xml:space="preserve">Fazit: Ähnlich wie bei den Büchern. Das ältere Medium hat an sich einen Mehrwert durch die Erlebnisqualität  und das „Verschenk“-Potential. In der Vielfalt, in der Bequemlichkeit, im Service und im Preis lassen sich die Streams allerdings nicht schlagen, weshalb wir glauben dass sich diese in den nächsten Jahren verstärkt durchsetzen werden. Dann wird es besonders hart für unbekanntere Künstler, von ihrer Musik zu leben, was dazu führen könnte, dass sehr viel weniger neue Anreize in den Musikmarkt einfließen </w:t>
+      </w:r>
+      <w:r>
+        <w:rPr>
+          <w:sz w:val="28"/>
+          <w:szCs w:val="28"/>
+        </w:rPr>
+        <w:sym w:font="Wingdings" w:char="F0E0"/>
+      </w:r>
+      <w:r>
+        <w:rPr>
+          <w:sz w:val="28"/>
+          <w:szCs w:val="28"/>
+        </w:rPr>
+        <w:t xml:space="preserve"> „Immer die </w:t>
+      </w:r>
+      <w:r>
+        <w:rPr>
+          <w:sz w:val="28"/>
+          <w:szCs w:val="28"/>
+        </w:rPr>
+        <w:lastRenderedPageBreak/>
+        <w:t>gleiche Grütze“. In der Filmbranche</w:t>
+      </w:r>
+      <w:r>
+        <w:rPr>
+          <w:sz w:val="28"/>
+          <w:szCs w:val="28"/>
+        </w:rPr>
+        <w:t xml:space="preserve"> sieht es nicht ganz so kritisch aus. Momentan sind durch kombinierte Einnahmen per Fernseh- und Streaming Lizenzen, DVD Verkäufe und u.U. Kino Aufführungen sogar sehr aufwendige und hochwertige Produktionen möglich (  CGI, 3D, etc. Auch Serien werden immer hochwertiger). Wenn allerdings theoretisch die kompletten Einnahmen auf Streaming Dienste zurückfallen würden, könnte das ebenfalls negative Auswirkungen auf die Vielfalt und Qualität von Produktionen haben. </w:t>
+      </w:r>
+      <w:bookmarkStart w:id="0" w:name="_GoBack"/>
+      <w:bookmarkEnd w:id="0"/>
+    </w:p>
+    <w:p>
+      <w:pPr>
+        <w:rPr>
+          <w:sz w:val="28"/>
+          <w:szCs w:val="28"/>
+        </w:rPr>
+      </w:pPr>
+      <w:r>
+        <w:rPr>
+          <w:sz w:val="28"/>
+          <w:szCs w:val="28"/>
+        </w:rPr>
+        <w:t>Ich (Jenny) halte es so, dass ich mir von Künstlern, Filmen die ich wirklich unterstützen möchte die CD/DVD kaufe und sie mir ins Regal stelle. Manche mögen das für altmodisch halten, aber ich empfinde es als eine gerechtfertigte Wertschätzung des Kunstwerks, zumal besonders Musiker es heutzutage schwer haben, von ihrer Musik zu leben.</w:t>
+      </w:r>
+    </w:p>
+    <w:p>
+      <w:pPr>
+        <w:rPr>
           <w:rFonts w:cstheme="minorHAnsi"/>
           <w:sz w:val="28"/>
           <w:szCs w:val="28"/>
@@ -3025,19 +3294,8 @@
           <w:sz w:val="28"/>
           <w:szCs w:val="28"/>
         </w:rPr>
-        <w:t xml:space="preserve">Beispiel: Taylor-Swift Streit mit </w:t>
-      </w:r>
-      <w:proofErr w:type="spellStart"/>
-      <w:r>
-        <w:rPr>
-          <w:rFonts w:cstheme="minorHAnsi"/>
-          <w:color w:val="00B0F0"/>
-          <w:sz w:val="28"/>
-          <w:szCs w:val="28"/>
-        </w:rPr>
-        <w:t>Spotify</w:t>
-      </w:r>
-      <w:proofErr w:type="spellEnd"/>
+        <w:t>Beispiel: Taylor-Swift Streit mit Spotify</w:t>
+      </w:r>
     </w:p>
     <w:p>
       <w:pPr>
@@ -3055,219 +3313,83 @@
           <w:color w:val="00B0F0"/>
           <w:lang w:eastAsia="de-DE"/>
         </w:rPr>
-        <w:t xml:space="preserve">Musik sollte nicht gratis sein, argumentierte Swift, deren neues Album sich in der ersten Woche über eine Million Mal verkaufte, im "Wall Street Journal". "Taylor Swift hat absolut recht", pflichtete ihr </w:t>
-      </w:r>
-      <w:proofErr w:type="spellStart"/>
+        <w:t>Musik sollte nicht gratis sein, argumentierte Swift, deren neues Album sich in der ersten Woche über eine Million Mal verkaufte, im "Wall Street Journal". "Taylor Swift hat absolut recht", pflichtete ihr Spotify-Chef Daniel Ek in einer Aussendung bei. Seine Firma habe seit der Gründung zwei Milliarden Dollar an die Musikbranche überwiesen. Und er führte Swift</w:t>
+      </w:r>
+      <w:r>
+        <w:rPr>
+          <w:rFonts w:ascii="Arial" w:eastAsia="Times New Roman" w:hAnsi="Arial" w:cs="Arial"/>
+          <w:color w:val="00B0F0"/>
+          <w:lang w:eastAsia="de-DE"/>
+        </w:rPr>
+        <w:t xml:space="preserve"> </w:t>
+      </w:r>
       <w:r>
         <w:rPr>
           <w:rFonts w:eastAsia="Times New Roman" w:cstheme="minorHAnsi"/>
           <w:color w:val="00B0F0"/>
           <w:lang w:eastAsia="de-DE"/>
         </w:rPr>
-        <w:t>Spotify</w:t>
-      </w:r>
-      <w:proofErr w:type="spellEnd"/>
-      <w:r>
+        <w:t>vor, was ihr entgeht: Künstler ihres Formats dürften im kommenden Jahr mehr als sechs Millionen Dollar vom Dienst erhalten.</w:t>
+      </w:r>
+    </w:p>
+    <w:p>
+      <w:pPr>
+        <w:shd w:val="clear" w:color="auto" w:fill="FFFFFF"/>
+        <w:spacing w:after="225" w:line="240" w:lineRule="auto"/>
         <w:rPr>
           <w:rFonts w:eastAsia="Times New Roman" w:cstheme="minorHAnsi"/>
           <w:color w:val="00B0F0"/>
           <w:lang w:eastAsia="de-DE"/>
         </w:rPr>
-        <w:t xml:space="preserve">-Chef Daniel </w:t>
-      </w:r>
-      <w:proofErr w:type="spellStart"/>
+      </w:pPr>
       <w:r>
         <w:rPr>
           <w:rFonts w:eastAsia="Times New Roman" w:cstheme="minorHAnsi"/>
           <w:color w:val="00B0F0"/>
           <w:lang w:eastAsia="de-DE"/>
         </w:rPr>
-        <w:t>Ek</w:t>
-      </w:r>
-      <w:proofErr w:type="spellEnd"/>
-      <w:r>
+        <w:t>Taylor Swifts Label Big Machine ließ diese Aussage nicht unkommentiert stehen. In den vergangenen zwölf Monaten habe Swift durch Spotify lediglich 500.000 Dollar eingenommen - das entspreche dem Erlös von 50.000 Album-Verkäufen, so Geschäftsführer Scott Borchetta.</w:t>
+      </w:r>
+    </w:p>
+    <w:p>
+      <w:pPr>
+        <w:shd w:val="clear" w:color="auto" w:fill="FFFFFF"/>
+        <w:spacing w:after="225" w:line="240" w:lineRule="auto"/>
+        <w:rPr>
+          <w:rFonts w:eastAsia="Times New Roman" w:cstheme="minorHAnsi"/>
+          <w:color w:val="00B0F0"/>
+          <w:sz w:val="28"/>
+          <w:lang w:eastAsia="de-DE"/>
+        </w:rPr>
+      </w:pPr>
+      <w:r>
+        <w:rPr>
+          <w:rFonts w:eastAsia="Times New Roman" w:cstheme="minorHAnsi"/>
+          <w:color w:val="00B0F0"/>
+          <w:sz w:val="28"/>
+          <w:lang w:eastAsia="de-DE"/>
+        </w:rPr>
+        <w:t>Zitat Sven Regener</w:t>
+      </w:r>
+    </w:p>
+    <w:p>
+      <w:pPr>
+        <w:shd w:val="clear" w:color="auto" w:fill="FFFFFF"/>
+        <w:spacing w:after="225" w:line="240" w:lineRule="auto"/>
         <w:rPr>
           <w:rFonts w:eastAsia="Times New Roman" w:cstheme="minorHAnsi"/>
           <w:color w:val="00B0F0"/>
           <w:lang w:eastAsia="de-DE"/>
         </w:rPr>
-        <w:t xml:space="preserve"> in einer Aussendung bei. Seine Firma habe seit der Gründung zwei Milliarden Dollar an die Musikbranche überwiesen. Und er führte Swift</w:t>
-      </w:r>
-      <w:r>
-        <w:rPr>
-          <w:rFonts w:ascii="Arial" w:eastAsia="Times New Roman" w:hAnsi="Arial" w:cs="Arial"/>
-          <w:color w:val="00B0F0"/>
-          <w:lang w:eastAsia="de-DE"/>
-        </w:rPr>
-        <w:t xml:space="preserve"> </w:t>
-      </w:r>
+      </w:pPr>
       <w:r>
         <w:rPr>
           <w:rFonts w:eastAsia="Times New Roman" w:cstheme="minorHAnsi"/>
           <w:color w:val="00B0F0"/>
           <w:lang w:eastAsia="de-DE"/>
         </w:rPr>
-        <w:t>vor, was ihr entgeht: Künstler ihres Formats dürften im kommenden Jahr mehr als sechs Millionen Dollar vom Dienst erhalten.</w:t>
-      </w:r>
-    </w:p>
-    <w:p>
-      <w:pPr>
-        <w:shd w:val="clear" w:color="auto" w:fill="FFFFFF"/>
-        <w:spacing w:after="225" w:line="240" w:lineRule="auto"/>
-        <w:rPr>
-          <w:rFonts w:eastAsia="Times New Roman" w:cstheme="minorHAnsi"/>
-          <w:color w:val="00B0F0"/>
-          <w:lang w:eastAsia="de-DE"/>
-        </w:rPr>
-      </w:pPr>
-      <w:r>
-        <w:rPr>
-          <w:rFonts w:eastAsia="Times New Roman" w:cstheme="minorHAnsi"/>
-          <w:color w:val="00B0F0"/>
-          <w:lang w:eastAsia="de-DE"/>
-        </w:rPr>
-        <w:t xml:space="preserve">Taylor Swifts Label Big </w:t>
-      </w:r>
-      <w:proofErr w:type="spellStart"/>
-      <w:r>
-        <w:rPr>
-          <w:rFonts w:eastAsia="Times New Roman" w:cstheme="minorHAnsi"/>
-          <w:color w:val="00B0F0"/>
-          <w:lang w:eastAsia="de-DE"/>
-        </w:rPr>
-        <w:t>Machine</w:t>
-      </w:r>
-      <w:proofErr w:type="spellEnd"/>
-      <w:r>
-        <w:rPr>
-          <w:rFonts w:eastAsia="Times New Roman" w:cstheme="minorHAnsi"/>
-          <w:color w:val="00B0F0"/>
-          <w:lang w:eastAsia="de-DE"/>
-        </w:rPr>
-        <w:t xml:space="preserve"> ließ diese Aussage nicht unkommentiert stehen. In den vergangenen zwölf Monaten habe Swift durch </w:t>
-      </w:r>
-      <w:proofErr w:type="spellStart"/>
-      <w:r>
-        <w:rPr>
-          <w:rFonts w:eastAsia="Times New Roman" w:cstheme="minorHAnsi"/>
-          <w:color w:val="00B0F0"/>
-          <w:lang w:eastAsia="de-DE"/>
-        </w:rPr>
-        <w:t>Spotify</w:t>
-      </w:r>
-      <w:proofErr w:type="spellEnd"/>
-      <w:r>
-        <w:rPr>
-          <w:rFonts w:eastAsia="Times New Roman" w:cstheme="minorHAnsi"/>
-          <w:color w:val="00B0F0"/>
-          <w:lang w:eastAsia="de-DE"/>
-        </w:rPr>
-        <w:t xml:space="preserve"> lediglich 500.000 Dollar eingenommen - das entspreche dem Erlös von 50.000 Album-Verkäufen, so Geschäftsführer Scott </w:t>
-      </w:r>
-      <w:proofErr w:type="spellStart"/>
-      <w:r>
-        <w:rPr>
-          <w:rFonts w:eastAsia="Times New Roman" w:cstheme="minorHAnsi"/>
-          <w:color w:val="00B0F0"/>
-          <w:lang w:eastAsia="de-DE"/>
-        </w:rPr>
-        <w:t>Borchetta</w:t>
-      </w:r>
-      <w:proofErr w:type="spellEnd"/>
-      <w:r>
-        <w:rPr>
-          <w:rFonts w:eastAsia="Times New Roman" w:cstheme="minorHAnsi"/>
-          <w:color w:val="00B0F0"/>
-          <w:lang w:eastAsia="de-DE"/>
-        </w:rPr>
-        <w:t>.</w:t>
-      </w:r>
-    </w:p>
-    <w:p>
-      <w:pPr>
-        <w:shd w:val="clear" w:color="auto" w:fill="FFFFFF"/>
-        <w:spacing w:after="225" w:line="240" w:lineRule="auto"/>
-        <w:rPr>
-          <w:rFonts w:eastAsia="Times New Roman" w:cstheme="minorHAnsi"/>
-          <w:color w:val="00B0F0"/>
-          <w:sz w:val="28"/>
-          <w:lang w:eastAsia="de-DE"/>
-        </w:rPr>
-      </w:pPr>
-      <w:r>
-        <w:rPr>
-          <w:rFonts w:eastAsia="Times New Roman" w:cstheme="minorHAnsi"/>
-          <w:color w:val="00B0F0"/>
-          <w:sz w:val="28"/>
-          <w:lang w:eastAsia="de-DE"/>
-        </w:rPr>
-        <w:t xml:space="preserve">Zitat Sven </w:t>
-      </w:r>
-      <w:proofErr w:type="spellStart"/>
-      <w:r>
-        <w:rPr>
-          <w:rFonts w:eastAsia="Times New Roman" w:cstheme="minorHAnsi"/>
-          <w:color w:val="00B0F0"/>
-          <w:sz w:val="28"/>
-          <w:lang w:eastAsia="de-DE"/>
-        </w:rPr>
-        <w:t>Regener</w:t>
-      </w:r>
-      <w:proofErr w:type="spellEnd"/>
-    </w:p>
-    <w:p>
-      <w:pPr>
-        <w:shd w:val="clear" w:color="auto" w:fill="FFFFFF"/>
-        <w:spacing w:after="225" w:line="240" w:lineRule="auto"/>
-        <w:rPr>
-          <w:rFonts w:eastAsia="Times New Roman" w:cstheme="minorHAnsi"/>
-          <w:color w:val="00B0F0"/>
-          <w:lang w:eastAsia="de-DE"/>
-        </w:rPr>
-      </w:pPr>
-      <w:r>
-        <w:rPr>
-          <w:rFonts w:eastAsia="Times New Roman" w:cstheme="minorHAnsi"/>
-          <w:color w:val="00B0F0"/>
-          <w:lang w:eastAsia="de-DE"/>
-        </w:rPr>
-        <w:t xml:space="preserve"> „Um das einzunehmen, was man mit einer CD verdient, müssten bei </w:t>
-      </w:r>
-      <w:proofErr w:type="spellStart"/>
-      <w:r>
-        <w:rPr>
-          <w:rFonts w:eastAsia="Times New Roman" w:cstheme="minorHAnsi"/>
-          <w:color w:val="00B0F0"/>
-          <w:lang w:eastAsia="de-DE"/>
-        </w:rPr>
-        <w:t>Spotify</w:t>
-      </w:r>
-      <w:proofErr w:type="spellEnd"/>
-      <w:r>
-        <w:rPr>
-          <w:rFonts w:eastAsia="Times New Roman" w:cstheme="minorHAnsi"/>
-          <w:color w:val="00B0F0"/>
-          <w:lang w:eastAsia="de-DE"/>
-        </w:rPr>
-        <w:t xml:space="preserve"> sämtliche Songs 150 Mal gehört werden, das entspräche bei zehn Titeln ungefähr 1500 Streams.“ Dass die entsprechende Summe beim Streaming irgendwann reinkommt, könne zwar sein, gibt </w:t>
-      </w:r>
-      <w:proofErr w:type="spellStart"/>
-      <w:r>
-        <w:rPr>
-          <w:rFonts w:eastAsia="Times New Roman" w:cstheme="minorHAnsi"/>
-          <w:color w:val="00B0F0"/>
-          <w:lang w:eastAsia="de-DE"/>
-        </w:rPr>
-        <w:t>Regener</w:t>
-      </w:r>
-      <w:proofErr w:type="spellEnd"/>
-      <w:r>
-        <w:rPr>
-          <w:rFonts w:eastAsia="Times New Roman" w:cstheme="minorHAnsi"/>
-          <w:color w:val="00B0F0"/>
-          <w:lang w:eastAsia="de-DE"/>
-        </w:rPr>
-        <w:t xml:space="preserve"> zu. „Bei den meisten aber passiert das erst nach Jahren. Für neue Künstler, die ihre Platte möglichst schnell refinanzieren müssen, ist das der schlechteste Deal.“</w:t>
+        <w:lastRenderedPageBreak/>
+        <w:t xml:space="preserve"> „Um das einzunehmen, was man mit einer CD verdient, müssten bei Spotify sämtliche Songs 150 Mal gehört werden, das entspräche bei zehn Titeln ungefähr 1500 Streams.“ Dass die entsprechende Summe beim Streaming irgendwann reinkommt, könne zwar sein, gibt Regener zu. „Bei den meisten aber passiert das erst nach Jahren. Für neue Künstler, die ihre Platte möglichst schnell refinanzieren müssen, ist das der schlechteste Deal.“</w:t>
       </w:r>
     </w:p>
     <w:p>
@@ -3309,27 +3431,7 @@
           <w:color w:val="00B0F0"/>
           <w:lang w:eastAsia="de-DE"/>
         </w:rPr>
-        <w:t xml:space="preserve">Viele Musiker erhoffen sich ein wenig mehr Popularität durch das Internet. Die Ärzte und das Racing Team kommen gut ohne aus. Ihre Songs gibt es weder bei </w:t>
-      </w:r>
-      <w:proofErr w:type="spellStart"/>
-      <w:r>
-        <w:rPr>
-          <w:rFonts w:eastAsia="Times New Roman" w:cstheme="minorHAnsi"/>
-          <w:i/>
-          <w:color w:val="00B0F0"/>
-          <w:lang w:eastAsia="de-DE"/>
-        </w:rPr>
-        <w:t>Spotify</w:t>
-      </w:r>
-      <w:proofErr w:type="spellEnd"/>
-      <w:r>
-        <w:rPr>
-          <w:rFonts w:eastAsia="Times New Roman" w:cstheme="minorHAnsi"/>
-          <w:i/>
-          <w:color w:val="00B0F0"/>
-          <w:lang w:eastAsia="de-DE"/>
-        </w:rPr>
-        <w:t xml:space="preserve"> noch sonst wo.</w:t>
+        <w:t>Viele Musiker erhoffen sich ein wenig mehr Popularität durch das Internet. Die Ärzte und das Racing Team kommen gut ohne aus. Ihre Songs gibt es weder bei Spotify noch sonst wo.</w:t>
       </w:r>
     </w:p>
     <w:p>
@@ -3382,21 +3484,6 @@
           <w:szCs w:val="28"/>
         </w:rPr>
       </w:pPr>
-      <w:r>
-        <w:rPr>
-          <w:sz w:val="28"/>
-          <w:szCs w:val="28"/>
-        </w:rPr>
-        <w:t xml:space="preserve">Fazit: </w:t>
-      </w:r>
-    </w:p>
-    <w:p>
-      <w:pPr>
-        <w:rPr>
-          <w:sz w:val="28"/>
-          <w:szCs w:val="28"/>
-        </w:rPr>
-      </w:pPr>
     </w:p>
     <w:p>
       <w:pPr>
@@ -3566,7 +3653,7 @@
           <w:szCs w:val="28"/>
         </w:rPr>
       </w:pPr>
-      <w:hyperlink r:id="rId20" w:history="1">
+      <w:hyperlink r:id="rId27" w:history="1">
         <w:r>
           <w:rPr>
             <w:rStyle w:val="Hyperlink"/>
@@ -3598,7 +3685,7 @@
           <w:szCs w:val="28"/>
         </w:rPr>
       </w:pPr>
-      <w:hyperlink r:id="rId21" w:history="1">
+      <w:hyperlink r:id="rId28" w:history="1">
         <w:r>
           <w:rPr>
             <w:rStyle w:val="Hyperlink"/>
@@ -3646,7 +3733,7 @@
           <w:szCs w:val="28"/>
         </w:rPr>
       </w:pPr>
-      <w:hyperlink r:id="rId22" w:history="1">
+      <w:hyperlink r:id="rId29" w:history="1">
         <w:r>
           <w:rPr>
             <w:rStyle w:val="Hyperlink"/>
@@ -3664,7 +3751,7 @@
           <w:szCs w:val="28"/>
         </w:rPr>
       </w:pPr>
-      <w:hyperlink r:id="rId23" w:history="1">
+      <w:hyperlink r:id="rId30" w:history="1">
         <w:r>
           <w:rPr>
             <w:rStyle w:val="Hyperlink"/>
@@ -3682,7 +3769,7 @@
           <w:szCs w:val="28"/>
         </w:rPr>
       </w:pPr>
-      <w:hyperlink r:id="rId24" w:anchor="how-is-spotify-contributing-to-the-music-business" w:history="1">
+      <w:hyperlink r:id="rId31" w:anchor="how-is-spotify-contributing-to-the-music-business" w:history="1">
         <w:r>
           <w:rPr>
             <w:rStyle w:val="Hyperlink"/>
@@ -3700,7 +3787,7 @@
           <w:szCs w:val="28"/>
         </w:rPr>
       </w:pPr>
-      <w:hyperlink r:id="rId25" w:history="1">
+      <w:hyperlink r:id="rId32" w:history="1">
         <w:r>
           <w:rPr>
             <w:rStyle w:val="Hyperlink"/>
@@ -3718,7 +3805,7 @@
           <w:szCs w:val="28"/>
         </w:rPr>
       </w:pPr>
-      <w:hyperlink r:id="rId26" w:history="1">
+      <w:hyperlink r:id="rId33" w:history="1">
         <w:r>
           <w:rPr>
             <w:rStyle w:val="Hyperlink"/>
@@ -3736,7 +3823,7 @@
           <w:szCs w:val="28"/>
         </w:rPr>
       </w:pPr>
-      <w:hyperlink r:id="rId27" w:history="1">
+      <w:hyperlink r:id="rId34" w:history="1">
         <w:r>
           <w:rPr>
             <w:rStyle w:val="Hyperlink"/>
@@ -3750,11 +3837,12 @@
     <w:p>
       <w:pPr>
         <w:rPr>
-          <w:sz w:val="28"/>
-          <w:szCs w:val="28"/>
-        </w:rPr>
-      </w:pPr>
-      <w:hyperlink r:id="rId28" w:history="1">
+          <w:rStyle w:val="Hyperlink"/>
+          <w:sz w:val="28"/>
+          <w:szCs w:val="28"/>
+        </w:rPr>
+      </w:pPr>
+      <w:hyperlink r:id="rId35" w:history="1">
         <w:r>
           <w:rPr>
             <w:rStyle w:val="Hyperlink"/>
@@ -3764,6 +3852,58 @@
           <w:t>http://www.uni-stuttgart.de/soz/oi/publikationen/soi_2015_1_Radig_Wandel_Videoverleihmarkt.pdf</w:t>
         </w:r>
       </w:hyperlink>
+    </w:p>
+    <w:p>
+      <w:pPr>
+        <w:rPr>
+          <w:sz w:val="28"/>
+          <w:szCs w:val="28"/>
+        </w:rPr>
+      </w:pPr>
+      <w:hyperlink r:id="rId36" w:history="1">
+        <w:r>
+          <w:rPr>
+            <w:rStyle w:val="Hyperlink"/>
+            <w:sz w:val="28"/>
+            <w:szCs w:val="28"/>
+          </w:rPr>
+          <w:t>http://abload.de/img/p1000817aiby5.jpg</w:t>
+        </w:r>
+      </w:hyperlink>
+    </w:p>
+    <w:p>
+      <w:pPr>
+        <w:rPr>
+          <w:sz w:val="28"/>
+          <w:szCs w:val="28"/>
+        </w:rPr>
+      </w:pPr>
+      <w:hyperlink r:id="rId37" w:history="1">
+        <w:r>
+          <w:rPr>
+            <w:rStyle w:val="Hyperlink"/>
+            <w:sz w:val="28"/>
+            <w:szCs w:val="28"/>
+          </w:rPr>
+          <w:t>http://achulio.de/wp-content/uploads/2014/10/Manipulation_Fernsehen1.jpg</w:t>
+        </w:r>
+      </w:hyperlink>
+    </w:p>
+    <w:p>
+      <w:pPr>
+        <w:rPr>
+          <w:sz w:val="28"/>
+          <w:szCs w:val="28"/>
+        </w:rPr>
+      </w:pPr>
+    </w:p>
+    <w:p>
+      <w:pPr>
+        <w:rPr>
+          <w:sz w:val="28"/>
+          <w:szCs w:val="28"/>
+        </w:rPr>
+      </w:pPr>
     </w:p>
     <w:sectPr>
       <w:pgSz w:w="11906" w:h="16838"/>
@@ -5121,7 +5261,7 @@
 </file>
 
 <file path=customXml/itemProps1.xml><?xml version="1.0" encoding="utf-8"?>
-<ds:datastoreItem xmlns:ds="http://schemas.openxmlformats.org/officeDocument/2006/customXml" ds:itemID="{2C480790-5BE1-4A80-A2CE-0E5FA98480DB}">
+<ds:datastoreItem xmlns:ds="http://schemas.openxmlformats.org/officeDocument/2006/customXml" ds:itemID="{5E26FFCF-BE0A-43A0-90C8-2CBE33641DF3}">
   <ds:schemaRefs>
     <ds:schemaRef ds:uri="http://schemas.openxmlformats.org/officeDocument/2006/bibliography"/>
   </ds:schemaRefs>

</xml_diff>